<commit_message>
Subo tablas base de datos en formato .sql
</commit_message>
<xml_diff>
--- a/Presentacion/Documentacion técnica.docx
+++ b/Presentacion/Documentacion técnica.docx
@@ -183,8 +183,6 @@
           <w:szCs w:val="40"/>
         </w:rPr>
       </w:pPr>
-      <w:bookmarkStart w:id="0" w:name="_GoBack"/>
-      <w:bookmarkEnd w:id="0"/>
     </w:p>
     <w:p>
       <w:pPr>
@@ -3518,6 +3516,212 @@
           <w:color w:val="000000"/>
           <w:sz w:val="24"/>
           <w:szCs w:val="24"/>
+        </w:rPr>
+      </w:pPr>
+      <w:proofErr w:type="spellStart"/>
+      <w:r>
+        <w:rPr>
+          <w:rFonts w:ascii="Arial" w:hAnsi="Arial" w:cs="Arial"/>
+          <w:color w:val="000000"/>
+          <w:sz w:val="24"/>
+          <w:szCs w:val="24"/>
+        </w:rPr>
+        <w:t>Include</w:t>
+      </w:r>
+      <w:proofErr w:type="spellEnd"/>
+      <w:r>
+        <w:rPr>
+          <w:rFonts w:ascii="Arial" w:hAnsi="Arial" w:cs="Arial"/>
+          <w:color w:val="000000"/>
+          <w:sz w:val="24"/>
+          <w:szCs w:val="24"/>
+        </w:rPr>
+        <w:t xml:space="preserve"> "c</w:t>
+      </w:r>
+      <w:proofErr w:type="gramStart"/>
+      <w:r>
+        <w:rPr>
+          <w:rFonts w:ascii="Arial" w:hAnsi="Arial" w:cs="Arial"/>
+          <w:color w:val="000000"/>
+          <w:sz w:val="24"/>
+          <w:szCs w:val="24"/>
+        </w:rPr>
+        <w:t>:/</w:t>
+      </w:r>
+      <w:proofErr w:type="gramEnd"/>
+      <w:r>
+        <w:rPr>
+          <w:rFonts w:ascii="Arial" w:hAnsi="Arial" w:cs="Arial"/>
+          <w:color w:val="000000"/>
+          <w:sz w:val="24"/>
+          <w:szCs w:val="24"/>
+        </w:rPr>
+        <w:t>wamp/alias/</w:t>
+      </w:r>
+      <w:r>
+        <w:rPr>
+          <w:rFonts w:ascii="Arial" w:hAnsi="Arial" w:cs="Arial"/>
+          <w:color w:val="FF0000"/>
+          <w:sz w:val="24"/>
+          <w:szCs w:val="24"/>
+        </w:rPr>
+        <w:t>*</w:t>
+      </w:r>
+      <w:r>
+        <w:rPr>
+          <w:rFonts w:ascii="Arial" w:hAnsi="Arial" w:cs="Arial"/>
+          <w:color w:val="000000"/>
+          <w:sz w:val="24"/>
+          <w:szCs w:val="24"/>
+        </w:rPr>
+        <w:t>"</w:t>
+      </w:r>
+    </w:p>
+    <w:p>
+      <w:pPr>
+        <w:autoSpaceDE w:val="0"/>
+        <w:autoSpaceDN w:val="0"/>
+        <w:adjustRightInd w:val="0"/>
+        <w:spacing w:after="0" w:line="240" w:lineRule="auto"/>
+        <w:rPr>
+          <w:rFonts w:ascii="Arial" w:hAnsi="Arial" w:cs="Arial"/>
+          <w:color w:val="000000"/>
+          <w:sz w:val="24"/>
+          <w:szCs w:val="24"/>
+        </w:rPr>
+      </w:pPr>
+    </w:p>
+    <w:p>
+      <w:pPr>
+        <w:autoSpaceDE w:val="0"/>
+        <w:autoSpaceDN w:val="0"/>
+        <w:adjustRightInd w:val="0"/>
+        <w:spacing w:after="0" w:line="240" w:lineRule="auto"/>
+        <w:rPr>
+          <w:rFonts w:ascii="Arial" w:hAnsi="Arial" w:cs="Arial"/>
+          <w:color w:val="000000"/>
+          <w:sz w:val="24"/>
+          <w:szCs w:val="24"/>
+        </w:rPr>
+      </w:pPr>
+      <w:r>
+        <w:rPr>
+          <w:rFonts w:ascii="Arial" w:hAnsi="Arial" w:cs="Arial"/>
+          <w:color w:val="000000"/>
+          <w:sz w:val="24"/>
+          <w:szCs w:val="24"/>
+        </w:rPr>
+        <w:t xml:space="preserve">En la carpeta alias crear un archivo, que se puede llamar de cualquier manera con la </w:t>
+      </w:r>
+      <w:r>
+        <w:rPr>
+          <w:rFonts w:ascii="Arial" w:hAnsi="Arial" w:cs="Arial"/>
+          <w:color w:val="000000"/>
+          <w:sz w:val="24"/>
+          <w:szCs w:val="24"/>
+        </w:rPr>
+        <w:t>extensión</w:t>
+      </w:r>
+      <w:r>
+        <w:rPr>
+          <w:rFonts w:ascii="Arial" w:hAnsi="Arial" w:cs="Arial"/>
+          <w:color w:val="000000"/>
+          <w:sz w:val="24"/>
+          <w:szCs w:val="24"/>
+        </w:rPr>
+        <w:t xml:space="preserve"> ‘</w:t>
+      </w:r>
+      <w:r>
+        <w:rPr>
+          <w:rFonts w:ascii="Arial" w:hAnsi="Arial" w:cs="Arial"/>
+          <w:color w:val="000000"/>
+          <w:sz w:val="24"/>
+          <w:szCs w:val="24"/>
+        </w:rPr>
+        <w:t>.</w:t>
+      </w:r>
+      <w:proofErr w:type="spellStart"/>
+      <w:r>
+        <w:rPr>
+          <w:rFonts w:ascii="Arial" w:hAnsi="Arial" w:cs="Arial"/>
+          <w:color w:val="000000"/>
+          <w:sz w:val="24"/>
+          <w:szCs w:val="24"/>
+        </w:rPr>
+        <w:t>conf</w:t>
+      </w:r>
+      <w:proofErr w:type="spellEnd"/>
+      <w:r>
+        <w:rPr>
+          <w:rFonts w:ascii="Arial" w:hAnsi="Arial" w:cs="Arial"/>
+          <w:color w:val="000000"/>
+          <w:sz w:val="24"/>
+          <w:szCs w:val="24"/>
+        </w:rPr>
+        <w:t>’</w:t>
+      </w:r>
+      <w:r>
+        <w:rPr>
+          <w:rFonts w:ascii="Arial" w:hAnsi="Arial" w:cs="Arial"/>
+          <w:color w:val="000000"/>
+          <w:sz w:val="24"/>
+          <w:szCs w:val="24"/>
+        </w:rPr>
+        <w:t xml:space="preserve"> y agregar la</w:t>
+      </w:r>
+      <w:r>
+        <w:rPr>
+          <w:rFonts w:ascii="Arial" w:hAnsi="Arial" w:cs="Arial"/>
+          <w:color w:val="000000"/>
+          <w:sz w:val="24"/>
+          <w:szCs w:val="24"/>
+        </w:rPr>
+        <w:t xml:space="preserve"> </w:t>
+      </w:r>
+      <w:r>
+        <w:rPr>
+          <w:rFonts w:ascii="Arial" w:hAnsi="Arial" w:cs="Arial"/>
+          <w:color w:val="000000"/>
+          <w:sz w:val="24"/>
+          <w:szCs w:val="24"/>
+        </w:rPr>
+        <w:t xml:space="preserve">siguiente </w:t>
+      </w:r>
+      <w:r>
+        <w:rPr>
+          <w:rFonts w:ascii="Arial" w:hAnsi="Arial" w:cs="Arial"/>
+          <w:color w:val="000000"/>
+          <w:sz w:val="24"/>
+          <w:szCs w:val="24"/>
+        </w:rPr>
+        <w:t>información:</w:t>
+      </w:r>
+    </w:p>
+    <w:p>
+      <w:pPr>
+        <w:autoSpaceDE w:val="0"/>
+        <w:autoSpaceDN w:val="0"/>
+        <w:adjustRightInd w:val="0"/>
+        <w:spacing w:after="0" w:line="240" w:lineRule="auto"/>
+        <w:rPr>
+          <w:rFonts w:ascii="Arial" w:hAnsi="Arial" w:cs="Arial"/>
+          <w:color w:val="000000"/>
+          <w:sz w:val="24"/>
+          <w:szCs w:val="24"/>
+        </w:rPr>
+      </w:pPr>
+    </w:p>
+    <w:p>
+      <w:pPr>
+        <w:autoSpaceDE w:val="0"/>
+        <w:autoSpaceDN w:val="0"/>
+        <w:adjustRightInd w:val="0"/>
+        <w:spacing w:after="0" w:line="240" w:lineRule="auto"/>
+        <w:rPr>
+          <w:rFonts w:ascii="Arial" w:hAnsi="Arial" w:cs="Arial"/>
+          <w:color w:val="000000"/>
+          <w:sz w:val="24"/>
+          <w:szCs w:val="24"/>
           <w:lang w:val="en-US"/>
         </w:rPr>
       </w:pPr>
@@ -3529,7 +3733,67 @@
           <w:szCs w:val="24"/>
           <w:lang w:val="en-US"/>
         </w:rPr>
-        <w:t>Include "c</w:t>
+        <w:t>Alias /Android/ "</w:t>
+      </w:r>
+      <w:r>
+        <w:rPr>
+          <w:rFonts w:ascii="Arial" w:hAnsi="Arial" w:cs="Arial"/>
+          <w:color w:val="000000"/>
+          <w:sz w:val="24"/>
+          <w:szCs w:val="24"/>
+          <w:lang w:val="en-US"/>
+        </w:rPr>
+        <w:t>PATHCARPETACODIGOPHP</w:t>
+      </w:r>
+      <w:r>
+        <w:rPr>
+          <w:rFonts w:ascii="Arial" w:hAnsi="Arial" w:cs="Arial"/>
+          <w:color w:val="000000"/>
+          <w:sz w:val="24"/>
+          <w:szCs w:val="24"/>
+          <w:lang w:val="en-US"/>
+        </w:rPr>
+        <w:t>"</w:t>
+      </w:r>
+    </w:p>
+    <w:p>
+      <w:pPr>
+        <w:autoSpaceDE w:val="0"/>
+        <w:autoSpaceDN w:val="0"/>
+        <w:adjustRightInd w:val="0"/>
+        <w:spacing w:after="0" w:line="240" w:lineRule="auto"/>
+        <w:rPr>
+          <w:rFonts w:ascii="Arial" w:hAnsi="Arial" w:cs="Arial"/>
+          <w:color w:val="000000"/>
+          <w:sz w:val="24"/>
+          <w:szCs w:val="24"/>
+          <w:lang w:val="en-US"/>
+        </w:rPr>
+      </w:pPr>
+    </w:p>
+    <w:p>
+      <w:pPr>
+        <w:autoSpaceDE w:val="0"/>
+        <w:autoSpaceDN w:val="0"/>
+        <w:adjustRightInd w:val="0"/>
+        <w:spacing w:after="0" w:line="240" w:lineRule="auto"/>
+        <w:rPr>
+          <w:rFonts w:ascii="Arial" w:hAnsi="Arial" w:cs="Arial"/>
+          <w:color w:val="000000"/>
+          <w:sz w:val="24"/>
+          <w:szCs w:val="24"/>
+          <w:lang w:val="en-US"/>
+        </w:rPr>
+      </w:pPr>
+      <w:r>
+        <w:rPr>
+          <w:rFonts w:ascii="Arial" w:hAnsi="Arial" w:cs="Arial"/>
+          <w:color w:val="000000"/>
+          <w:sz w:val="24"/>
+          <w:szCs w:val="24"/>
+          <w:lang w:val="en-US"/>
+        </w:rPr>
+        <w:t xml:space="preserve">&lt;Directory </w:t>
       </w:r>
       <w:proofErr w:type="gramStart"/>
       <w:r>
@@ -3540,9 +3804,8 @@
           <w:szCs w:val="24"/>
           <w:lang w:val="en-US"/>
         </w:rPr>
-        <w:t>:/</w:t>
-      </w:r>
-      <w:proofErr w:type="gramEnd"/>
+        <w:t>"</w:t>
+      </w:r>
       <w:r>
         <w:rPr>
           <w:rFonts w:ascii="Arial" w:hAnsi="Arial" w:cs="Arial"/>
@@ -3551,271 +3814,7 @@
           <w:szCs w:val="24"/>
           <w:lang w:val="en-US"/>
         </w:rPr>
-        <w:t>wamp/alias/</w:t>
-      </w:r>
-      <w:r>
-        <w:rPr>
-          <w:rFonts w:ascii="Arial" w:hAnsi="Arial" w:cs="Arial"/>
-          <w:color w:val="FF0000"/>
-          <w:sz w:val="24"/>
-          <w:szCs w:val="24"/>
-          <w:lang w:val="en-US"/>
-        </w:rPr>
-        <w:t>*</w:t>
-      </w:r>
-      <w:r>
-        <w:rPr>
-          <w:rFonts w:ascii="Arial" w:hAnsi="Arial" w:cs="Arial"/>
-          <w:color w:val="000000"/>
-          <w:sz w:val="24"/>
-          <w:szCs w:val="24"/>
-          <w:lang w:val="en-US"/>
-        </w:rPr>
-        <w:t>"</w:t>
-      </w:r>
-    </w:p>
-    <w:p>
-      <w:pPr>
-        <w:autoSpaceDE w:val="0"/>
-        <w:autoSpaceDN w:val="0"/>
-        <w:adjustRightInd w:val="0"/>
-        <w:spacing w:after="0" w:line="240" w:lineRule="auto"/>
-        <w:rPr>
-          <w:rFonts w:ascii="Arial" w:hAnsi="Arial" w:cs="Arial"/>
-          <w:color w:val="000000"/>
-          <w:sz w:val="24"/>
-          <w:szCs w:val="24"/>
-          <w:lang w:val="en-US"/>
-        </w:rPr>
-      </w:pPr>
-    </w:p>
-    <w:p>
-      <w:pPr>
-        <w:autoSpaceDE w:val="0"/>
-        <w:autoSpaceDN w:val="0"/>
-        <w:adjustRightInd w:val="0"/>
-        <w:spacing w:after="0" w:line="240" w:lineRule="auto"/>
-        <w:rPr>
-          <w:rFonts w:ascii="Arial" w:hAnsi="Arial" w:cs="Arial"/>
-          <w:color w:val="000000"/>
-          <w:sz w:val="24"/>
-          <w:szCs w:val="24"/>
-        </w:rPr>
-      </w:pPr>
-      <w:r>
-        <w:rPr>
-          <w:rFonts w:ascii="Arial" w:hAnsi="Arial" w:cs="Arial"/>
-          <w:color w:val="000000"/>
-          <w:sz w:val="24"/>
-          <w:szCs w:val="24"/>
-        </w:rPr>
-        <w:t xml:space="preserve">En la carpeta alias crear un archivo, que se puede llamar de cualquier manera con la </w:t>
-      </w:r>
-      <w:r>
-        <w:rPr>
-          <w:rFonts w:ascii="Arial" w:hAnsi="Arial" w:cs="Arial"/>
-          <w:color w:val="000000"/>
-          <w:sz w:val="24"/>
-          <w:szCs w:val="24"/>
-        </w:rPr>
-        <w:t>extensión</w:t>
-      </w:r>
-      <w:r>
-        <w:rPr>
-          <w:rFonts w:ascii="Arial" w:hAnsi="Arial" w:cs="Arial"/>
-          <w:color w:val="000000"/>
-          <w:sz w:val="24"/>
-          <w:szCs w:val="24"/>
-        </w:rPr>
-        <w:t xml:space="preserve"> ‘</w:t>
-      </w:r>
-      <w:r>
-        <w:rPr>
-          <w:rFonts w:ascii="Arial" w:hAnsi="Arial" w:cs="Arial"/>
-          <w:color w:val="000000"/>
-          <w:sz w:val="24"/>
-          <w:szCs w:val="24"/>
-        </w:rPr>
-        <w:t>.</w:t>
-      </w:r>
-      <w:proofErr w:type="spellStart"/>
-      <w:r>
-        <w:rPr>
-          <w:rFonts w:ascii="Arial" w:hAnsi="Arial" w:cs="Arial"/>
-          <w:color w:val="000000"/>
-          <w:sz w:val="24"/>
-          <w:szCs w:val="24"/>
-        </w:rPr>
-        <w:t>conf</w:t>
-      </w:r>
-      <w:proofErr w:type="spellEnd"/>
-      <w:r>
-        <w:rPr>
-          <w:rFonts w:ascii="Arial" w:hAnsi="Arial" w:cs="Arial"/>
-          <w:color w:val="000000"/>
-          <w:sz w:val="24"/>
-          <w:szCs w:val="24"/>
-        </w:rPr>
-        <w:t>’</w:t>
-      </w:r>
-      <w:r>
-        <w:rPr>
-          <w:rFonts w:ascii="Arial" w:hAnsi="Arial" w:cs="Arial"/>
-          <w:color w:val="000000"/>
-          <w:sz w:val="24"/>
-          <w:szCs w:val="24"/>
-        </w:rPr>
-        <w:t xml:space="preserve"> y agregar la</w:t>
-      </w:r>
-      <w:r>
-        <w:rPr>
-          <w:rFonts w:ascii="Arial" w:hAnsi="Arial" w:cs="Arial"/>
-          <w:color w:val="000000"/>
-          <w:sz w:val="24"/>
-          <w:szCs w:val="24"/>
-        </w:rPr>
-        <w:t xml:space="preserve"> </w:t>
-      </w:r>
-      <w:r>
-        <w:rPr>
-          <w:rFonts w:ascii="Arial" w:hAnsi="Arial" w:cs="Arial"/>
-          <w:color w:val="000000"/>
-          <w:sz w:val="24"/>
-          <w:szCs w:val="24"/>
-        </w:rPr>
-        <w:t xml:space="preserve">siguiente </w:t>
-      </w:r>
-      <w:r>
-        <w:rPr>
-          <w:rFonts w:ascii="Arial" w:hAnsi="Arial" w:cs="Arial"/>
-          <w:color w:val="000000"/>
-          <w:sz w:val="24"/>
-          <w:szCs w:val="24"/>
-        </w:rPr>
-        <w:t>información:</w:t>
-      </w:r>
-    </w:p>
-    <w:p>
-      <w:pPr>
-        <w:autoSpaceDE w:val="0"/>
-        <w:autoSpaceDN w:val="0"/>
-        <w:adjustRightInd w:val="0"/>
-        <w:spacing w:after="0" w:line="240" w:lineRule="auto"/>
-        <w:rPr>
-          <w:rFonts w:ascii="Arial" w:hAnsi="Arial" w:cs="Arial"/>
-          <w:color w:val="000000"/>
-          <w:sz w:val="24"/>
-          <w:szCs w:val="24"/>
-        </w:rPr>
-      </w:pPr>
-    </w:p>
-    <w:p>
-      <w:pPr>
-        <w:autoSpaceDE w:val="0"/>
-        <w:autoSpaceDN w:val="0"/>
-        <w:adjustRightInd w:val="0"/>
-        <w:spacing w:after="0" w:line="240" w:lineRule="auto"/>
-        <w:rPr>
-          <w:rFonts w:ascii="Arial" w:hAnsi="Arial" w:cs="Arial"/>
-          <w:color w:val="000000"/>
-          <w:sz w:val="24"/>
-          <w:szCs w:val="24"/>
-        </w:rPr>
-      </w:pPr>
-      <w:r>
-        <w:rPr>
-          <w:rFonts w:ascii="Arial" w:hAnsi="Arial" w:cs="Arial"/>
-          <w:color w:val="000000"/>
-          <w:sz w:val="24"/>
-          <w:szCs w:val="24"/>
-        </w:rPr>
-        <w:t>Alias /Android/ "</w:t>
-      </w:r>
-      <w:r>
-        <w:rPr>
-          <w:rFonts w:ascii="Arial" w:hAnsi="Arial" w:cs="Arial"/>
-          <w:color w:val="000000"/>
-          <w:sz w:val="24"/>
-          <w:szCs w:val="24"/>
-        </w:rPr>
-        <w:t>PATHCARPETACODIGOPHP</w:t>
-      </w:r>
-      <w:r>
-        <w:rPr>
-          <w:rFonts w:ascii="Arial" w:hAnsi="Arial" w:cs="Arial"/>
-          <w:color w:val="000000"/>
-          <w:sz w:val="24"/>
-          <w:szCs w:val="24"/>
-        </w:rPr>
-        <w:t>"</w:t>
-      </w:r>
-    </w:p>
-    <w:p>
-      <w:pPr>
-        <w:autoSpaceDE w:val="0"/>
-        <w:autoSpaceDN w:val="0"/>
-        <w:adjustRightInd w:val="0"/>
-        <w:spacing w:after="0" w:line="240" w:lineRule="auto"/>
-        <w:rPr>
-          <w:rFonts w:ascii="Arial" w:hAnsi="Arial" w:cs="Arial"/>
-          <w:color w:val="000000"/>
-          <w:sz w:val="24"/>
-          <w:szCs w:val="24"/>
-        </w:rPr>
-      </w:pPr>
-    </w:p>
-    <w:p>
-      <w:pPr>
-        <w:autoSpaceDE w:val="0"/>
-        <w:autoSpaceDN w:val="0"/>
-        <w:adjustRightInd w:val="0"/>
-        <w:spacing w:after="0" w:line="240" w:lineRule="auto"/>
-        <w:rPr>
-          <w:rFonts w:ascii="Arial" w:hAnsi="Arial" w:cs="Arial"/>
-          <w:color w:val="000000"/>
-          <w:sz w:val="24"/>
-          <w:szCs w:val="24"/>
-          <w:lang w:val="en-US"/>
-        </w:rPr>
-      </w:pPr>
-      <w:r>
-        <w:rPr>
-          <w:rFonts w:ascii="Arial" w:hAnsi="Arial" w:cs="Arial"/>
-          <w:color w:val="000000"/>
-          <w:sz w:val="24"/>
-          <w:szCs w:val="24"/>
-          <w:lang w:val="en-US"/>
-        </w:rPr>
-        <w:t xml:space="preserve">&lt;Directory </w:t>
-      </w:r>
-      <w:proofErr w:type="gramStart"/>
-      <w:r>
-        <w:rPr>
-          <w:rFonts w:ascii="Arial" w:hAnsi="Arial" w:cs="Arial"/>
-          <w:color w:val="000000"/>
-          <w:sz w:val="24"/>
-          <w:szCs w:val="24"/>
-          <w:lang w:val="en-US"/>
-        </w:rPr>
-        <w:t>"</w:t>
-      </w:r>
-      <w:r>
-        <w:rPr>
-          <w:rFonts w:ascii="Arial" w:hAnsi="Arial" w:cs="Arial"/>
-          <w:color w:val="000000"/>
-          <w:sz w:val="24"/>
-          <w:szCs w:val="24"/>
-        </w:rPr>
-        <w:t xml:space="preserve"> </w:t>
-      </w:r>
-      <w:r>
-        <w:rPr>
-          <w:rFonts w:ascii="Arial" w:hAnsi="Arial" w:cs="Arial"/>
-          <w:color w:val="000000"/>
-          <w:sz w:val="24"/>
-          <w:szCs w:val="24"/>
-        </w:rPr>
-        <w:t>PATHCARPETACODIGOPHP</w:t>
+        <w:t xml:space="preserve"> PATHCARPETACODIGOPHP</w:t>
       </w:r>
       <w:proofErr w:type="gramEnd"/>
       <w:r>
@@ -4155,25 +4154,7 @@
           <w:sz w:val="24"/>
           <w:szCs w:val="24"/>
         </w:rPr>
-        <w:t xml:space="preserve">También el campo de </w:t>
-      </w:r>
-      <w:r>
-        <w:rPr>
-          <w:rFonts w:ascii="Arial" w:hAnsi="Arial" w:cs="Arial"/>
-          <w:color w:val="000000"/>
-          <w:sz w:val="24"/>
-          <w:szCs w:val="24"/>
-        </w:rPr>
-        <w:t>PATHCARPETACODIGOPHP</w:t>
-      </w:r>
-      <w:r>
-        <w:rPr>
-          <w:rFonts w:ascii="Arial" w:hAnsi="Arial" w:cs="Arial"/>
-          <w:color w:val="000000"/>
-          <w:sz w:val="24"/>
-          <w:szCs w:val="24"/>
-        </w:rPr>
-        <w:t xml:space="preserve"> se lo debe llenar con el </w:t>
+        <w:t xml:space="preserve">También el campo de PATHCARPETACODIGOPHP se lo debe llenar con el </w:t>
       </w:r>
       <w:proofErr w:type="spellStart"/>
       <w:r>
@@ -4658,48 +4639,17 @@
           <w:color w:val="000000"/>
           <w:sz w:val="24"/>
           <w:szCs w:val="24"/>
-          <w:lang w:val="en-US"/>
-        </w:rPr>
-      </w:pPr>
-      <w:r>
-        <w:rPr>
-          <w:rFonts w:ascii="Arial" w:hAnsi="Arial" w:cs="Arial"/>
-          <w:color w:val="000000"/>
-          <w:sz w:val="24"/>
-          <w:szCs w:val="24"/>
-          <w:lang w:val="en-US"/>
-        </w:rPr>
-        <w:t>&lt;/Directory&gt;</w:t>
-      </w:r>
-    </w:p>
-    <w:p>
-      <w:pPr>
-        <w:autoSpaceDE w:val="0"/>
-        <w:autoSpaceDN w:val="0"/>
-        <w:adjustRightInd w:val="0"/>
-        <w:spacing w:after="0" w:line="240" w:lineRule="auto"/>
-        <w:rPr>
-          <w:rFonts w:ascii="Arial" w:hAnsi="Arial" w:cs="Arial"/>
-          <w:color w:val="000000"/>
-          <w:sz w:val="24"/>
-          <w:szCs w:val="24"/>
-          <w:lang w:val="en-US"/>
-        </w:rPr>
-      </w:pPr>
-    </w:p>
-    <w:p>
-      <w:pPr>
-        <w:autoSpaceDE w:val="0"/>
-        <w:autoSpaceDN w:val="0"/>
-        <w:adjustRightInd w:val="0"/>
-        <w:spacing w:after="0" w:line="240" w:lineRule="auto"/>
-        <w:rPr>
-          <w:rFonts w:ascii="Arial" w:hAnsi="Arial" w:cs="Arial"/>
-          <w:color w:val="000000"/>
-          <w:sz w:val="24"/>
-          <w:szCs w:val="24"/>
-        </w:rPr>
-      </w:pPr>
+        </w:rPr>
+      </w:pPr>
+      <w:r>
+        <w:rPr>
+          <w:rFonts w:ascii="Arial" w:hAnsi="Arial" w:cs="Arial"/>
+          <w:color w:val="000000"/>
+          <w:sz w:val="24"/>
+          <w:szCs w:val="24"/>
+        </w:rPr>
+        <w:t>&lt;/</w:t>
+      </w:r>
       <w:proofErr w:type="spellStart"/>
       <w:r>
         <w:rPr>
@@ -4707,9 +4657,8 @@
           <w:color w:val="000000"/>
           <w:sz w:val="24"/>
           <w:szCs w:val="24"/>
-          <w:lang w:val="en-US"/>
-        </w:rPr>
-        <w:t>En</w:t>
+        </w:rPr>
+        <w:t>Directory</w:t>
       </w:r>
       <w:proofErr w:type="spellEnd"/>
       <w:r>
@@ -4718,97 +4667,45 @@
           <w:color w:val="000000"/>
           <w:sz w:val="24"/>
           <w:szCs w:val="24"/>
-          <w:lang w:val="en-US"/>
-        </w:rPr>
-        <w:t xml:space="preserve"> el </w:t>
-      </w:r>
-      <w:proofErr w:type="spellStart"/>
-      <w:r>
-        <w:rPr>
-          <w:rFonts w:ascii="Arial" w:hAnsi="Arial" w:cs="Arial"/>
-          <w:color w:val="000000"/>
-          <w:sz w:val="24"/>
-          <w:szCs w:val="24"/>
-          <w:lang w:val="en-US"/>
-        </w:rPr>
-        <w:t>mismo</w:t>
-      </w:r>
-      <w:proofErr w:type="spellEnd"/>
-      <w:r>
-        <w:rPr>
-          <w:rFonts w:ascii="Arial" w:hAnsi="Arial" w:cs="Arial"/>
-          <w:color w:val="000000"/>
-          <w:sz w:val="24"/>
-          <w:szCs w:val="24"/>
-          <w:lang w:val="en-US"/>
-        </w:rPr>
-        <w:t xml:space="preserve"> se </w:t>
-      </w:r>
-      <w:proofErr w:type="spellStart"/>
-      <w:r>
-        <w:rPr>
-          <w:rFonts w:ascii="Arial" w:hAnsi="Arial" w:cs="Arial"/>
-          <w:color w:val="000000"/>
-          <w:sz w:val="24"/>
-          <w:szCs w:val="24"/>
-          <w:lang w:val="en-US"/>
-        </w:rPr>
-        <w:t>puede</w:t>
-      </w:r>
-      <w:proofErr w:type="spellEnd"/>
-      <w:r>
-        <w:rPr>
-          <w:rFonts w:ascii="Arial" w:hAnsi="Arial" w:cs="Arial"/>
-          <w:color w:val="000000"/>
-          <w:sz w:val="24"/>
-          <w:szCs w:val="24"/>
-          <w:lang w:val="en-US"/>
-        </w:rPr>
-        <w:t xml:space="preserve"> </w:t>
-      </w:r>
-      <w:proofErr w:type="spellStart"/>
-      <w:r>
-        <w:rPr>
-          <w:rFonts w:ascii="Arial" w:hAnsi="Arial" w:cs="Arial"/>
-          <w:color w:val="000000"/>
-          <w:sz w:val="24"/>
-          <w:szCs w:val="24"/>
-          <w:lang w:val="en-US"/>
-        </w:rPr>
-        <w:t>ver</w:t>
-      </w:r>
-      <w:proofErr w:type="spellEnd"/>
-      <w:r>
-        <w:rPr>
-          <w:rFonts w:ascii="Arial" w:hAnsi="Arial" w:cs="Arial"/>
-          <w:color w:val="000000"/>
-          <w:sz w:val="24"/>
-          <w:szCs w:val="24"/>
-          <w:lang w:val="en-US"/>
-        </w:rPr>
-        <w:t xml:space="preserve"> que solo a </w:t>
-      </w:r>
-      <w:proofErr w:type="spellStart"/>
-      <w:r>
-        <w:rPr>
-          <w:rFonts w:ascii="Arial" w:hAnsi="Arial" w:cs="Arial"/>
-          <w:color w:val="000000"/>
-          <w:sz w:val="24"/>
-          <w:szCs w:val="24"/>
-          <w:lang w:val="en-US"/>
-        </w:rPr>
-        <w:t>los</w:t>
-      </w:r>
-      <w:proofErr w:type="spellEnd"/>
-      <w:r>
-        <w:rPr>
-          <w:rFonts w:ascii="Arial" w:hAnsi="Arial" w:cs="Arial"/>
-          <w:color w:val="000000"/>
-          <w:sz w:val="24"/>
-          <w:szCs w:val="24"/>
-          <w:lang w:val="en-US"/>
-        </w:rPr>
-        <w:t xml:space="preserve"> </w:t>
+        </w:rPr>
+        <w:t>&gt;</w:t>
+      </w:r>
+    </w:p>
+    <w:p>
+      <w:pPr>
+        <w:autoSpaceDE w:val="0"/>
+        <w:autoSpaceDN w:val="0"/>
+        <w:adjustRightInd w:val="0"/>
+        <w:spacing w:after="0" w:line="240" w:lineRule="auto"/>
+        <w:rPr>
+          <w:rFonts w:ascii="Arial" w:hAnsi="Arial" w:cs="Arial"/>
+          <w:color w:val="000000"/>
+          <w:sz w:val="24"/>
+          <w:szCs w:val="24"/>
+        </w:rPr>
+      </w:pPr>
+    </w:p>
+    <w:p>
+      <w:pPr>
+        <w:autoSpaceDE w:val="0"/>
+        <w:autoSpaceDN w:val="0"/>
+        <w:adjustRightInd w:val="0"/>
+        <w:spacing w:after="0" w:line="240" w:lineRule="auto"/>
+        <w:rPr>
+          <w:rFonts w:ascii="Arial" w:hAnsi="Arial" w:cs="Arial"/>
+          <w:color w:val="000000"/>
+          <w:sz w:val="24"/>
+          <w:szCs w:val="24"/>
+        </w:rPr>
+      </w:pPr>
+      <w:r>
+        <w:rPr>
+          <w:rFonts w:ascii="Arial" w:hAnsi="Arial" w:cs="Arial"/>
+          <w:color w:val="000000"/>
+          <w:sz w:val="24"/>
+          <w:szCs w:val="24"/>
+        </w:rPr>
+        <w:t xml:space="preserve">En el mismo se puede ver que solo a los </w:t>
       </w:r>
       <w:r>
         <w:rPr>
@@ -5565,6 +5462,119 @@
     </w:p>
     <w:p>
       <w:pPr>
+        <w:autoSpaceDE w:val="0"/>
+        <w:autoSpaceDN w:val="0"/>
+        <w:adjustRightInd w:val="0"/>
+        <w:spacing w:after="0" w:line="240" w:lineRule="auto"/>
+        <w:rPr>
+          <w:rFonts w:ascii="Arial" w:hAnsi="Arial" w:cs="Arial"/>
+          <w:color w:val="000000"/>
+          <w:sz w:val="20"/>
+          <w:szCs w:val="20"/>
+        </w:rPr>
+      </w:pPr>
+      <w:bookmarkStart w:id="0" w:name="_GoBack"/>
+      <w:bookmarkEnd w:id="0"/>
+    </w:p>
+    <w:p>
+      <w:pPr>
+        <w:autoSpaceDE w:val="0"/>
+        <w:autoSpaceDN w:val="0"/>
+        <w:adjustRightInd w:val="0"/>
+        <w:spacing w:after="0" w:line="240" w:lineRule="auto"/>
+        <w:rPr>
+          <w:rFonts w:ascii="Arial" w:hAnsi="Arial" w:cs="Arial"/>
+          <w:color w:val="000000"/>
+          <w:sz w:val="24"/>
+          <w:szCs w:val="24"/>
+        </w:rPr>
+      </w:pPr>
+      <w:r>
+        <w:rPr>
+          <w:rFonts w:ascii="Arial" w:hAnsi="Arial" w:cs="Arial"/>
+          <w:color w:val="000000"/>
+          <w:sz w:val="24"/>
+          <w:szCs w:val="24"/>
+        </w:rPr>
+        <w:t>Para que el cliente pueda correr correctamente</w:t>
+      </w:r>
+      <w:r>
+        <w:rPr>
+          <w:rFonts w:ascii="Arial" w:hAnsi="Arial" w:cs="Arial"/>
+          <w:color w:val="000000"/>
+          <w:sz w:val="24"/>
+          <w:szCs w:val="24"/>
+        </w:rPr>
+        <w:t xml:space="preserve"> primero se debe crear la base de datos con el nombre que se quiera (el código </w:t>
+      </w:r>
+      <w:proofErr w:type="spellStart"/>
+      <w:r>
+        <w:rPr>
+          <w:rFonts w:ascii="Arial" w:hAnsi="Arial" w:cs="Arial"/>
+          <w:color w:val="000000"/>
+          <w:sz w:val="24"/>
+          <w:szCs w:val="24"/>
+        </w:rPr>
+        <w:t>c#</w:t>
+      </w:r>
+      <w:proofErr w:type="spellEnd"/>
+      <w:r>
+        <w:rPr>
+          <w:rFonts w:ascii="Arial" w:hAnsi="Arial" w:cs="Arial"/>
+          <w:color w:val="000000"/>
+          <w:sz w:val="24"/>
+          <w:szCs w:val="24"/>
+        </w:rPr>
+        <w:t xml:space="preserve"> viene por default llamando a la base de datos con nombre ‘</w:t>
+      </w:r>
+      <w:proofErr w:type="spellStart"/>
+      <w:r>
+        <w:rPr>
+          <w:rFonts w:ascii="Arial" w:hAnsi="Arial" w:cs="Arial"/>
+          <w:color w:val="000000"/>
+          <w:sz w:val="24"/>
+          <w:szCs w:val="24"/>
+        </w:rPr>
+        <w:t>lectorcodigo</w:t>
+      </w:r>
+      <w:proofErr w:type="spellEnd"/>
+      <w:r>
+        <w:rPr>
+          <w:rFonts w:ascii="Arial" w:hAnsi="Arial" w:cs="Arial"/>
+          <w:color w:val="000000"/>
+          <w:sz w:val="24"/>
+          <w:szCs w:val="24"/>
+        </w:rPr>
+        <w:t>’) y luego se debe bajar las tablas de la base de datos relacional e importarlas a la base de datos del siguiente link:</w:t>
+      </w:r>
+    </w:p>
+    <w:p>
+      <w:pPr>
+        <w:autoSpaceDE w:val="0"/>
+        <w:autoSpaceDN w:val="0"/>
+        <w:adjustRightInd w:val="0"/>
+        <w:spacing w:after="0" w:line="240" w:lineRule="auto"/>
+        <w:rPr>
+          <w:rFonts w:ascii="Arial" w:hAnsi="Arial" w:cs="Arial"/>
+          <w:color w:val="000000"/>
+          <w:sz w:val="24"/>
+          <w:szCs w:val="24"/>
+        </w:rPr>
+      </w:pPr>
+      <w:hyperlink r:id="rId13" w:history="1">
+        <w:r>
+          <w:rPr>
+            <w:rStyle w:val="Hyperlink"/>
+            <w:rFonts w:ascii="Arial" w:hAnsi="Arial" w:cs="Arial"/>
+            <w:sz w:val="24"/>
+            <w:szCs w:val="24"/>
+          </w:rPr>
+          <w:t>https://github.com/JicLotus/Control-Sistematico-QR/tree/master/ControlSistematicoBobinas/TablasBaseDeDatos</w:t>
+        </w:r>
+      </w:hyperlink>
+    </w:p>
+    <w:p>
+      <w:pPr>
         <w:rPr>
           <w:rFonts w:ascii="Arial" w:hAnsi="Arial" w:cs="Arial"/>
           <w:b/>
@@ -5799,7 +5809,7 @@
     </w:p>
     <w:p/>
     <w:sectPr>
-      <w:footerReference w:type="default" r:id="rId13"/>
+      <w:footerReference w:type="default" r:id="rId14"/>
       <w:pgSz w:w="11906" w:h="16838"/>
       <w:pgMar w:top="1417" w:right="1701" w:bottom="1417" w:left="1701" w:header="708" w:footer="708" w:gutter="0"/>
       <w:cols w:space="708"/>
@@ -5874,7 +5884,7 @@
           <w:rPr>
             <w:noProof/>
           </w:rPr>
-          <w:t>1</w:t>
+          <w:t>9</w:t>
         </w:r>
         <w:r>
           <w:rPr>

</xml_diff>